<commit_message>
change email back to qcao.digital
</commit_message>
<xml_diff>
--- a/public/files/quan_cao_resume.docx
+++ b/public/files/quan_cao_resume.docx
@@ -74,7 +74,7 @@
           <w:sz w:val="23"/>
           <w:szCs w:val="23"/>
         </w:rPr>
-        <w:t>quan</w:t>
+        <w:t>qcao.digital@gmail.com</w:t>
       </w:r>
       <w:r>
         <w:rPr>
@@ -82,7 +82,15 @@
           <w:sz w:val="23"/>
           <w:szCs w:val="23"/>
         </w:rPr>
-        <w:t>@</w:t>
+        <w:t xml:space="preserve"> </w:t>
+      </w:r>
+      <w:r>
+        <w:rPr>
+          <w:rFonts w:ascii="Segoe UI Symbol" w:hAnsi="Segoe UI Symbol" w:cs="Segoe UI Symbol"/>
+          <w:sz w:val="23"/>
+          <w:szCs w:val="23"/>
+        </w:rPr>
+        <w:t>❖</w:t>
       </w:r>
       <w:r>
         <w:rPr>
@@ -90,42 +98,9 @@
           <w:sz w:val="23"/>
           <w:szCs w:val="23"/>
         </w:rPr>
-        <w:t>qcao</w:t>
-      </w:r>
-      <w:r>
-        <w:rPr>
-          <w:rFonts w:ascii="Garamond" w:hAnsi="Garamond" w:cs="Segoe UI Symbol"/>
-          <w:sz w:val="23"/>
-          <w:szCs w:val="23"/>
-        </w:rPr>
-        <w:t>.dev</w:t>
-      </w:r>
-      <w:hyperlink r:id="rId7" w:history="1"/>
-      <w:r>
-        <w:rPr>
-          <w:rFonts w:ascii="Garamond" w:hAnsi="Garamond" w:cs="Segoe UI Symbol"/>
-          <w:sz w:val="23"/>
-          <w:szCs w:val="23"/>
-        </w:rPr>
         <w:t xml:space="preserve"> </w:t>
       </w:r>
-      <w:r>
-        <w:rPr>
-          <w:rFonts w:ascii="Segoe UI Symbol" w:hAnsi="Segoe UI Symbol" w:cs="Segoe UI Symbol"/>
-          <w:sz w:val="23"/>
-          <w:szCs w:val="23"/>
-        </w:rPr>
-        <w:t>❖</w:t>
-      </w:r>
-      <w:r>
-        <w:rPr>
-          <w:rFonts w:ascii="Garamond" w:hAnsi="Garamond" w:cs="Segoe UI Symbol"/>
-          <w:sz w:val="23"/>
-          <w:szCs w:val="23"/>
-        </w:rPr>
-        <w:t xml:space="preserve"> </w:t>
-      </w:r>
-      <w:hyperlink r:id="rId8" w:history="1">
+      <w:hyperlink r:id="rId7" w:history="1">
         <w:r>
           <w:rPr>
             <w:rStyle w:val="Hyperlink"/>
@@ -186,7 +161,7 @@
         </w:rPr>
         <w:t xml:space="preserve">: </w:t>
       </w:r>
-      <w:hyperlink r:id="rId9" w:history="1">
+      <w:hyperlink r:id="rId8" w:history="1">
         <w:r>
           <w:rPr>
             <w:rStyle w:val="Hyperlink"/>
@@ -446,7 +421,17 @@
           <w:sz w:val="23"/>
           <w:szCs w:val="23"/>
         </w:rPr>
-        <w:t xml:space="preserve"> a React.js based concept website to replace the</w:t>
+        <w:t xml:space="preserve"> a React.js based </w:t>
+      </w:r>
+      <w:bookmarkStart w:id="0" w:name="_GoBack"/>
+      <w:bookmarkEnd w:id="0"/>
+      <w:r>
+        <w:rPr>
+          <w:rFonts w:ascii="Garamond" w:hAnsi="Garamond" w:cs="Times New Roman"/>
+          <w:sz w:val="23"/>
+          <w:szCs w:val="23"/>
+        </w:rPr>
+        <w:t>website to replace the</w:t>
       </w:r>
       <w:r>
         <w:rPr>
@@ -1069,7 +1054,7 @@
           <w:szCs w:val="23"/>
         </w:rPr>
       </w:pPr>
-      <w:hyperlink r:id="rId10" w:history="1">
+      <w:hyperlink r:id="rId9" w:history="1">
         <w:r>
           <w:rPr>
             <w:rStyle w:val="Hyperlink"/>
@@ -1192,7 +1177,7 @@
           <w:szCs w:val="23"/>
         </w:rPr>
       </w:pPr>
-      <w:hyperlink r:id="rId11" w:history="1">
+      <w:hyperlink r:id="rId10" w:history="1">
         <w:r>
           <w:rPr>
             <w:rStyle w:val="Hyperlink"/>
@@ -1204,8 +1189,6 @@
           <w:t>Cocktail Curations</w:t>
         </w:r>
       </w:hyperlink>
-      <w:bookmarkStart w:id="0" w:name="_GoBack"/>
-      <w:bookmarkEnd w:id="0"/>
       <w:r>
         <w:rPr>
           <w:rFonts w:ascii="Garamond" w:hAnsi="Garamond" w:cs="Times New Roman"/>
@@ -1335,7 +1318,7 @@
           <w:szCs w:val="23"/>
         </w:rPr>
       </w:pPr>
-      <w:hyperlink r:id="rId12" w:history="1">
+      <w:hyperlink r:id="rId11" w:history="1">
         <w:r>
           <w:rPr>
             <w:rStyle w:val="Hyperlink"/>
@@ -1502,7 +1485,7 @@
           <w:szCs w:val="23"/>
         </w:rPr>
       </w:pPr>
-      <w:hyperlink r:id="rId13" w:history="1">
+      <w:hyperlink r:id="rId12" w:history="1">
         <w:r>
           <w:rPr>
             <w:rStyle w:val="Hyperlink"/>

</xml_diff>